<commit_message>
updates to new version
</commit_message>
<xml_diff>
--- a/manuscript/Campus_Model.docx
+++ b/manuscript/Campus_Model.docx
@@ -69,7 +69,7 @@
         <w:pStyle w:val="Date"/>
       </w:pPr>
       <w:r>
-        <w:t xml:space="preserve">2020-07-09</w:t>
+        <w:t xml:space="preserve">2020-07-10</w:t>
       </w:r>
     </w:p>
     <w:p>
@@ -266,7 +266,7 @@
         <w:t xml:space="preserve"> </w:t>
       </w:r>
       <w:r>
-        <w:t xml:space="preserve">??</w:t>
+        <w:t xml:space="preserve">1</w:t>
       </w:r>
       <w:r>
         <w:t xml:space="preserve">] provides a full list of all parameter values, the model equations are shown in the appendix.</w:t>
@@ -1013,15 +1013,7 @@
           </w:p>
         </w:tc>
         <w:tc>
-          <w:p>
-            <w:pPr>
-              <w:pStyle w:val="Compact"/>
-              <w:jc w:val="left"/>
-            </w:pPr>
-            <w:r>
-              <w:t xml:space="preserve">Uniform</w:t>
-            </w:r>
-          </w:p>
+          <w:p/>
         </w:tc>
         <w:tc>
           <w:p>
@@ -2907,7 +2899,7 @@
         <w:pStyle w:val="FirstParagraph"/>
       </w:pPr>
       <w:r>
-        <w:t xml:space="preserve">UPDATE ALL</w:t>
+        <w:t xml:space="preserve">UPDATE ALL TEXT</w:t>
       </w:r>
     </w:p>
     <w:p>
@@ -2925,20 +2917,20 @@
       <w:r>
         <w:drawing>
           <wp:inline>
-            <wp:extent cx="5334000" cy="3200399"/>
+            <wp:extent cx="5334000" cy="4800600"/>
             <wp:effectExtent b="0" l="0" r="0" t="0"/>
-            <wp:docPr descr="Figure 2: Effect of non-pharmaceutical interventions (with no testing and screening) on daily COVID-19 prevalence." title="" id="1" name="Picture"/>
+            <wp:docPr descr="Figure 2: Effect of non-pharmaceutical interventions (with no testing and screening) on COVID-19 cases among students and faculty. Top: Emory, Bottom: UGA." title="" id="1" name="Picture"/>
             <a:graphic>
               <a:graphicData uri="http://schemas.openxmlformats.org/drawingml/2006/picture">
                 <pic:pic>
                   <pic:nvPicPr>
-                    <pic:cNvPr descr="C:/Data/Github/COVID/covid_campus_model/figures/schematic.png" id="0" name="Picture"/>
+                    <pic:cNvPr descr="C:/Data/Github/COVID/covid_campus_model/figures/npi_fig.png" id="0" name="Picture"/>
                     <pic:cNvPicPr>
                       <a:picLocks noChangeArrowheads="1" noChangeAspect="1"/>
                     </pic:cNvPicPr>
                   </pic:nvPicPr>
                   <pic:blipFill>
-                    <a:blip r:embed="rId28"/>
+                    <a:blip r:embed="rId31"/>
                     <a:stretch>
                       <a:fillRect/>
                     </a:stretch>
@@ -2946,7 +2938,7 @@
                   <pic:spPr bwMode="auto">
                     <a:xfrm>
                       <a:off x="0" y="0"/>
-                      <a:ext cx="5334000" cy="3200399"/>
+                      <a:ext cx="5334000" cy="4800600"/>
                     </a:xfrm>
                     <a:prstGeom prst="rect">
                       <a:avLst/>
@@ -2970,7 +2962,7 @@
         <w:pStyle w:val="ImageCaption"/>
       </w:pPr>
       <w:r>
-        <w:t xml:space="preserve">Figure 2: Effect of non-pharmaceutical interventions (with no testing and screening) on daily COVID-19 prevalence.</w:t>
+        <w:t xml:space="preserve">Figure 2: Effect of non-pharmaceutical interventions (with no testing and screening) on COVID-19 cases among students and faculty. Top: Emory, Bottom: UGA.</w:t>
       </w:r>
     </w:p>
     <w:p>
@@ -2988,20 +2980,20 @@
       <w:r>
         <w:drawing>
           <wp:inline>
-            <wp:extent cx="5334000" cy="3200399"/>
+            <wp:extent cx="5334000" cy="4800600"/>
             <wp:effectExtent b="0" l="0" r="0" t="0"/>
-            <wp:docPr descr="Figure 3: Impact of Screening Frequency on Projected Covid-19 Daily and Cumulative Incidence." title="" id="1" name="Picture"/>
+            <wp:docPr descr="Figure 3: Impact of Screening Frequency on Projected Covid-19 incidence." title="" id="1" name="Picture"/>
             <a:graphic>
               <a:graphicData uri="http://schemas.openxmlformats.org/drawingml/2006/picture">
                 <pic:pic>
                   <pic:nvPicPr>
-                    <pic:cNvPr descr="C:/Data/Github/COVID/covid_campus_model/figures/schematic.png" id="0" name="Picture"/>
+                    <pic:cNvPr descr="C:/Data/Github/COVID/covid_campus_model/figures/screening_fig.png" id="0" name="Picture"/>
                     <pic:cNvPicPr>
                       <a:picLocks noChangeArrowheads="1" noChangeAspect="1"/>
                     </pic:cNvPicPr>
                   </pic:nvPicPr>
                   <pic:blipFill>
-                    <a:blip r:embed="rId28"/>
+                    <a:blip r:embed="rId32"/>
                     <a:stretch>
                       <a:fillRect/>
                     </a:stretch>
@@ -3009,7 +3001,7 @@
                   <pic:spPr bwMode="auto">
                     <a:xfrm>
                       <a:off x="0" y="0"/>
-                      <a:ext cx="5334000" cy="3200399"/>
+                      <a:ext cx="5334000" cy="4800600"/>
                     </a:xfrm>
                     <a:prstGeom prst="rect">
                       <a:avLst/>
@@ -3033,7 +3025,7 @@
         <w:pStyle w:val="ImageCaption"/>
       </w:pPr>
       <w:r>
-        <w:t xml:space="preserve">Figure 3: Impact of Screening Frequency on Projected Covid-19 Daily and Cumulative Incidence.</w:t>
+        <w:t xml:space="preserve">Figure 3: Impact of Screening Frequency on Projected Covid-19 incidence.</w:t>
       </w:r>
     </w:p>
     <w:p>
@@ -3051,20 +3043,20 @@
       <w:r>
         <w:drawing>
           <wp:inline>
-            <wp:extent cx="5334000" cy="3200399"/>
+            <wp:extent cx="5334000" cy="4800600"/>
             <wp:effectExtent b="0" l="0" r="0" t="0"/>
-            <wp:docPr descr="Figure 4: Impact of testing, contact tracing and quarantine at a range of testing delay intervals. Daily and cumulative Covid-19 incidence on university campus." title="" id="1" name="Picture"/>
+            <wp:docPr descr="Figure 4: Impact of testing, contact tracing and quarantine at a range of testing delay intervals." title="" id="1" name="Picture"/>
             <a:graphic>
               <a:graphicData uri="http://schemas.openxmlformats.org/drawingml/2006/picture">
                 <pic:pic>
                   <pic:nvPicPr>
-                    <pic:cNvPr descr="C:/Data/Github/COVID/covid_campus_model/figures/schematic.png" id="0" name="Picture"/>
+                    <pic:cNvPr descr="C:/Data/Github/COVID/covid_campus_model/figures/testing_fig.png" id="0" name="Picture"/>
                     <pic:cNvPicPr>
                       <a:picLocks noChangeArrowheads="1" noChangeAspect="1"/>
                     </pic:cNvPicPr>
                   </pic:nvPicPr>
                   <pic:blipFill>
-                    <a:blip r:embed="rId28"/>
+                    <a:blip r:embed="rId33"/>
                     <a:stretch>
                       <a:fillRect/>
                     </a:stretch>
@@ -3072,7 +3064,7 @@
                   <pic:spPr bwMode="auto">
                     <a:xfrm>
                       <a:off x="0" y="0"/>
-                      <a:ext cx="5334000" cy="3200399"/>
+                      <a:ext cx="5334000" cy="4800600"/>
                     </a:xfrm>
                     <a:prstGeom prst="rect">
                       <a:avLst/>
@@ -3096,7 +3088,7 @@
         <w:pStyle w:val="ImageCaption"/>
       </w:pPr>
       <w:r>
-        <w:t xml:space="preserve">Figure 4: Impact of testing, contact tracing and quarantine at a range of testing delay intervals. Daily and cumulative Covid-19 incidence on university campus.</w:t>
+        <w:t xml:space="preserve">Figure 4: Impact of testing, contact tracing and quarantine at a range of testing delay intervals.</w:t>
       </w:r>
     </w:p>
     <w:p>
@@ -3204,11 +3196,11 @@
       <w:pPr>
         <w:pStyle w:val="Heading1"/>
       </w:pPr>
-      <w:bookmarkStart w:id="31" w:name="discussion"/>
+      <w:bookmarkStart w:id="34" w:name="discussion"/>
       <w:r>
         <w:t xml:space="preserve">Discussion</w:t>
       </w:r>
-      <w:bookmarkEnd w:id="31"/>
+      <w:bookmarkEnd w:id="34"/>
     </w:p>
     <w:p>
       <w:pPr>
@@ -3238,21 +3230,21 @@
       <w:pPr>
         <w:pStyle w:val="Heading1"/>
       </w:pPr>
-      <w:bookmarkStart w:id="32" w:name="appendix-i.-model-equations"/>
+      <w:bookmarkStart w:id="35" w:name="appendix-i.-model-equations"/>
       <w:r>
         <w:t xml:space="preserve">Appendix I. Model equations</w:t>
       </w:r>
-      <w:bookmarkEnd w:id="32"/>
+      <w:bookmarkEnd w:id="35"/>
     </w:p>
     <w:p>
       <w:pPr>
         <w:pStyle w:val="Heading1"/>
       </w:pPr>
-      <w:bookmarkStart w:id="33" w:name="X5dbaa442e5b4fa851c1d3c52f0880bc4e6dd81c"/>
+      <w:bookmarkStart w:id="36" w:name="X5dbaa442e5b4fa851c1d3c52f0880bc4e6dd81c"/>
       <w:r>
         <w:t xml:space="preserve">Appendix II. Estimated active and cumulative cases under intervention scenarios with 25th and 75th centile range</w:t>
       </w:r>
-      <w:bookmarkEnd w:id="33"/>
+      <w:bookmarkEnd w:id="36"/>
     </w:p>
     <w:p>
       <w:pPr>
@@ -3313,11 +3305,11 @@
       <w:pPr>
         <w:pStyle w:val="Heading1"/>
       </w:pPr>
-      <w:bookmarkStart w:id="34" w:name="X8c01bf1b592d749f275e4ce5f3f31b23700dd15"/>
+      <w:bookmarkStart w:id="37" w:name="X8c01bf1b592d749f275e4ce5f3f31b23700dd15"/>
       <w:r>
         <w:t xml:space="preserve">Appendix III. Partial rank correlation coefficient of key model inputs.</w:t>
       </w:r>
-      <w:bookmarkEnd w:id="34"/>
+      <w:bookmarkEnd w:id="37"/>
     </w:p>
     <w:p>
       <w:pPr>
@@ -3378,11 +3370,11 @@
       <w:pPr>
         <w:pStyle w:val="Heading1"/>
       </w:pPr>
-      <w:bookmarkStart w:id="35" w:name="references"/>
+      <w:bookmarkStart w:id="38" w:name="references"/>
       <w:r>
         <w:t xml:space="preserve">References</w:t>
       </w:r>
-      <w:bookmarkEnd w:id="35"/>
+      <w:bookmarkEnd w:id="38"/>
     </w:p>
     <w:sectPr/>
   </w:body>

</xml_diff>